<commit_message>
atualiza gtsummary e pdf
</commit_message>
<xml_diff>
--- a/docs/tabelas/tbl_desc.docx
+++ b/docs/tabelas/tbl_desc.docx
@@ -44,6 +44,26 @@
           <w:tcPr>
             <w:tcBorders>
               <w:top w:val="single" w:sz="16" w:space="0" w:color="D3D3D3"/>
+            </w:tcBorders>
+          </w:tcPr>
+          <w:p>
+            <w:pPr>
+              <w:spacing w:before="0" w:after="60"/>
+              <w:keepNext/>
+            </w:pPr>
+            <w:r>
+              <w:rPr>
+                <w:rFonts w:ascii="Calibri" w:hAnsi="Calibri"/>
+                <w:sz w:val="20"/>
+              </w:rPr>
+              <w:t xml:space="default"/>
+            </w:r>
+          </w:p>
+        </w:tc>
+        <w:tc>
+          <w:tcPr>
+            <w:tcBorders>
+              <w:top w:val="single" w:sz="16" w:space="0" w:color="D3D3D3"/>
               <w:bottom w:val="single" w:sz="16" w:space="0" w:color="D3D3D3"/>
               <w:end w:val="single" w:space="0" w:color="D3D3D3"/>
             </w:tcBorders>
@@ -112,6 +132,28 @@
                 <w:rFonts w:ascii="Calibri" w:hAnsi="Calibri"/>
                 <w:sz w:val="20"/>
               </w:rPr>
+              <w:t xml:space="preserve">N</w:t>
+            </w:r>
+          </w:p>
+        </w:tc>
+        <w:tc>
+          <w:tcPr>
+            <w:tcBorders>
+              <w:bottom w:val="single" w:sz="16" w:space="0" w:color="D3D3D3"/>
+            </w:tcBorders>
+          </w:tcPr>
+          <w:p>
+            <w:pPr>
+              <w:spacing w:before="0" w:after="60"/>
+              <w:keepNext/>
+              <w:jc w:val="center"/>
+            </w:pPr>
+            <w:r>
+              <w:rPr>
+                <w:b w:val="true"/>
+                <w:rFonts w:ascii="Calibri" w:hAnsi="Calibri"/>
+                <w:sz w:val="20"/>
+              </w:rPr>
               <w:t xml:space="preserve">Não</w:t>
             </w:r>
             <w:r>
@@ -133,7 +175,22 @@
                 <w:rFonts w:ascii="Calibri" w:hAnsi="Calibri"/>
                 <w:sz w:val="20"/>
               </w:rPr>
-              <w:t xml:space="preserve">N = 273</w:t>
+              <w:t xml:space="preserve">N = 273 [</w:t>
+            </w:r>
+            <w:r>
+              <w:rPr>
+                <w:b w:val="true"/>
+                <w:rFonts w:ascii="Calibri" w:hAnsi="Calibri"/>
+                <w:sz w:val="20"/>
+              </w:rPr>
+              <w:t xml:space="preserve">95% CI</w:t>
+            </w:r>
+            <w:r>
+              <w:rPr>
+                <w:rFonts w:ascii="Calibri" w:hAnsi="Calibri"/>
+                <w:sz w:val="20"/>
+              </w:rPr>
+              <w:t xml:space="preserve">]</w:t>
             </w:r>
             <w:r>
               <w:rPr>
@@ -186,7 +243,22 @@
                 <w:rFonts w:ascii="Calibri" w:hAnsi="Calibri"/>
                 <w:sz w:val="20"/>
               </w:rPr>
-              <w:t xml:space="preserve">N = 135</w:t>
+              <w:t xml:space="preserve">N = 135 [</w:t>
+            </w:r>
+            <w:r>
+              <w:rPr>
+                <w:b w:val="true"/>
+                <w:rFonts w:ascii="Calibri" w:hAnsi="Calibri"/>
+                <w:sz w:val="20"/>
+              </w:rPr>
+              <w:t xml:space="preserve">95% CI</w:t>
+            </w:r>
+            <w:r>
+              <w:rPr>
+                <w:rFonts w:ascii="Calibri" w:hAnsi="Calibri"/>
+                <w:sz w:val="20"/>
+              </w:rPr>
+              <w:t xml:space="preserve">]</w:t>
             </w:r>
             <w:r>
               <w:rPr>
@@ -249,31 +321,55 @@
                 <w:rFonts w:ascii="Calibri" w:hAnsi="Calibri"/>
                 <w:sz w:val="20"/>
               </w:rPr>
-              <w:t xml:space="default"/>
-            </w:r>
-          </w:p>
-        </w:tc>
-        <w:tc>
-          <w:tcPr>
-            <w:tcBorders>
-              <w:top w:val="single" w:space="0" w:color="D3D3D3"/>
-              <w:bottom w:val="single" w:space="0" w:color="D3D3D3"/>
-              <w:start w:val="single" w:space="0" w:color="D3D3D3"/>
-              <w:end w:val="single" w:space="0" w:color="D3D3D3"/>
-            </w:tcBorders>
-          </w:tcPr>
-          <w:p>
-            <w:pPr>
-              <w:spacing w:before="0" w:after="60"/>
-              <w:keepNext/>
-              <w:jc w:val="center"/>
-            </w:pPr>
-            <w:r>
-              <w:rPr>
-                <w:rFonts w:ascii="Calibri" w:hAnsi="Calibri"/>
-                <w:sz w:val="20"/>
-              </w:rPr>
-              <w:t xml:space="default"/>
+              <w:t xml:space="default">408</w:t>
+            </w:r>
+          </w:p>
+        </w:tc>
+        <w:tc>
+          <w:tcPr>
+            <w:tcBorders>
+              <w:top w:val="single" w:space="0" w:color="D3D3D3"/>
+              <w:bottom w:val="single" w:space="0" w:color="D3D3D3"/>
+              <w:start w:val="single" w:space="0" w:color="D3D3D3"/>
+              <w:end w:val="single" w:space="0" w:color="D3D3D3"/>
+            </w:tcBorders>
+          </w:tcPr>
+          <w:p>
+            <w:pPr>
+              <w:spacing w:before="0" w:after="60"/>
+              <w:keepNext/>
+              <w:jc w:val="center"/>
+            </w:pPr>
+            <w:r>
+              <w:rPr>
+                <w:rFonts w:ascii="Calibri" w:hAnsi="Calibri"/>
+                <w:sz w:val="20"/>
+              </w:rPr>
+              <w:t xml:space="default"> [31, 33]</w:t>
+            </w:r>
+          </w:p>
+        </w:tc>
+        <w:tc>
+          <w:tcPr>
+            <w:tcBorders>
+              <w:top w:val="single" w:space="0" w:color="D3D3D3"/>
+              <w:bottom w:val="single" w:space="0" w:color="D3D3D3"/>
+              <w:start w:val="single" w:space="0" w:color="D3D3D3"/>
+              <w:end w:val="single" w:space="0" w:color="D3D3D3"/>
+            </w:tcBorders>
+          </w:tcPr>
+          <w:p>
+            <w:pPr>
+              <w:spacing w:before="0" w:after="60"/>
+              <w:keepNext/>
+              <w:jc w:val="center"/>
+            </w:pPr>
+            <w:r>
+              <w:rPr>
+                <w:rFonts w:ascii="Calibri" w:hAnsi="Calibri"/>
+                <w:sz w:val="20"/>
+              </w:rPr>
+              <w:t xml:space="default"> [33, 35]</w:t>
             </w:r>
           </w:p>
         </w:tc>
@@ -326,6 +422,30 @@
                 <w:rFonts w:ascii="Calibri" w:hAnsi="Calibri"/>
                 <w:sz w:val="20"/>
               </w:rPr>
+              <w:t xml:space="default"/>
+            </w:r>
+          </w:p>
+        </w:tc>
+        <w:tc>
+          <w:tcPr>
+            <w:tcBorders>
+              <w:top w:val="single" w:space="0" w:color="D3D3D3"/>
+              <w:bottom w:val="single" w:space="0" w:color="D3D3D3"/>
+              <w:start w:val="single" w:space="0" w:color="D3D3D3"/>
+              <w:end w:val="single" w:space="0" w:color="D3D3D3"/>
+            </w:tcBorders>
+          </w:tcPr>
+          <w:p>
+            <w:pPr>
+              <w:spacing w:before="0" w:after="60"/>
+              <w:keepNext/>
+              <w:jc w:val="center"/>
+            </w:pPr>
+            <w:r>
+              <w:rPr>
+                <w:rFonts w:ascii="Calibri" w:hAnsi="Calibri"/>
+                <w:sz w:val="20"/>
+              </w:rPr>
               <w:t xml:space="default">32,03 ± 6,12</w:t>
             </w:r>
           </w:p>
@@ -403,6 +523,30 @@
                 <w:rFonts w:ascii="Calibri" w:hAnsi="Calibri"/>
                 <w:sz w:val="20"/>
               </w:rPr>
+              <w:t xml:space="default"/>
+            </w:r>
+          </w:p>
+        </w:tc>
+        <w:tc>
+          <w:tcPr>
+            <w:tcBorders>
+              <w:top w:val="single" w:space="0" w:color="D3D3D3"/>
+              <w:bottom w:val="single" w:space="0" w:color="D3D3D3"/>
+              <w:start w:val="single" w:space="0" w:color="D3D3D3"/>
+              <w:end w:val="single" w:space="0" w:color="D3D3D3"/>
+            </w:tcBorders>
+          </w:tcPr>
+          <w:p>
+            <w:pPr>
+              <w:spacing w:before="0" w:after="60"/>
+              <w:keepNext/>
+              <w:jc w:val="center"/>
+            </w:pPr>
+            <w:r>
+              <w:rPr>
+                <w:rFonts w:ascii="Calibri" w:hAnsi="Calibri"/>
+                <w:sz w:val="20"/>
+              </w:rPr>
               <w:t xml:space="default">32,00 (28,00, 37,00)</w:t>
             </w:r>
           </w:p>
@@ -480,6 +624,30 @@
                 <w:rFonts w:ascii="Calibri" w:hAnsi="Calibri"/>
                 <w:sz w:val="20"/>
               </w:rPr>
+              <w:t xml:space="default"/>
+            </w:r>
+          </w:p>
+        </w:tc>
+        <w:tc>
+          <w:tcPr>
+            <w:tcBorders>
+              <w:top w:val="single" w:space="0" w:color="D3D3D3"/>
+              <w:bottom w:val="single" w:space="0" w:color="D3D3D3"/>
+              <w:start w:val="single" w:space="0" w:color="D3D3D3"/>
+              <w:end w:val="single" w:space="0" w:color="D3D3D3"/>
+            </w:tcBorders>
+          </w:tcPr>
+          <w:p>
+            <w:pPr>
+              <w:spacing w:before="0" w:after="60"/>
+              <w:keepNext/>
+              <w:jc w:val="center"/>
+            </w:pPr>
+            <w:r>
+              <w:rPr>
+                <w:rFonts w:ascii="Calibri" w:hAnsi="Calibri"/>
+                <w:sz w:val="20"/>
+              </w:rPr>
               <w:t xml:space="default">16,00, 46,00</w:t>
             </w:r>
           </w:p>
@@ -558,6 +726,30 @@
                 <w:rFonts w:ascii="Calibri" w:hAnsi="Calibri"/>
                 <w:sz w:val="20"/>
               </w:rPr>
+              <w:t xml:space="default">408</w:t>
+            </w:r>
+          </w:p>
+        </w:tc>
+        <w:tc>
+          <w:tcPr>
+            <w:tcBorders>
+              <w:top w:val="single" w:space="0" w:color="D3D3D3"/>
+              <w:bottom w:val="single" w:space="0" w:color="D3D3D3"/>
+              <w:start w:val="single" w:space="0" w:color="D3D3D3"/>
+              <w:end w:val="single" w:space="0" w:color="D3D3D3"/>
+            </w:tcBorders>
+          </w:tcPr>
+          <w:p>
+            <w:pPr>
+              <w:spacing w:before="0" w:after="60"/>
+              <w:keepNext/>
+              <w:jc w:val="center"/>
+            </w:pPr>
+            <w:r>
+              <w:rPr>
+                <w:rFonts w:ascii="Calibri" w:hAnsi="Calibri"/>
+                <w:sz w:val="20"/>
+              </w:rPr>
               <w:t xml:space="default"/>
             </w:r>
           </w:p>
@@ -635,31 +827,55 @@
                 <w:rFonts w:ascii="Calibri" w:hAnsi="Calibri"/>
                 <w:sz w:val="20"/>
               </w:rPr>
-              <w:t xml:space="default">71 (26,0%)</w:t>
-            </w:r>
-          </w:p>
-        </w:tc>
-        <w:tc>
-          <w:tcPr>
-            <w:tcBorders>
-              <w:top w:val="single" w:space="0" w:color="D3D3D3"/>
-              <w:bottom w:val="single" w:space="0" w:color="D3D3D3"/>
-              <w:start w:val="single" w:space="0" w:color="D3D3D3"/>
-              <w:end w:val="single" w:space="0" w:color="D3D3D3"/>
-            </w:tcBorders>
-          </w:tcPr>
-          <w:p>
-            <w:pPr>
-              <w:spacing w:before="0" w:after="60"/>
-              <w:keepNext/>
-              <w:jc w:val="center"/>
-            </w:pPr>
-            <w:r>
-              <w:rPr>
-                <w:rFonts w:ascii="Calibri" w:hAnsi="Calibri"/>
-                <w:sz w:val="20"/>
-              </w:rPr>
-              <w:t xml:space="default">16 (11,9%)</w:t>
+              <w:t xml:space="default"/>
+            </w:r>
+          </w:p>
+        </w:tc>
+        <w:tc>
+          <w:tcPr>
+            <w:tcBorders>
+              <w:top w:val="single" w:space="0" w:color="D3D3D3"/>
+              <w:bottom w:val="single" w:space="0" w:color="D3D3D3"/>
+              <w:start w:val="single" w:space="0" w:color="D3D3D3"/>
+              <w:end w:val="single" w:space="0" w:color="D3D3D3"/>
+            </w:tcBorders>
+          </w:tcPr>
+          <w:p>
+            <w:pPr>
+              <w:spacing w:before="0" w:after="60"/>
+              <w:keepNext/>
+              <w:jc w:val="center"/>
+            </w:pPr>
+            <w:r>
+              <w:rPr>
+                <w:rFonts w:ascii="Calibri" w:hAnsi="Calibri"/>
+                <w:sz w:val="20"/>
+              </w:rPr>
+              <w:t xml:space="default">71 (26,0%) [21%, 32%]</w:t>
+            </w:r>
+          </w:p>
+        </w:tc>
+        <w:tc>
+          <w:tcPr>
+            <w:tcBorders>
+              <w:top w:val="single" w:space="0" w:color="D3D3D3"/>
+              <w:bottom w:val="single" w:space="0" w:color="D3D3D3"/>
+              <w:start w:val="single" w:space="0" w:color="D3D3D3"/>
+              <w:end w:val="single" w:space="0" w:color="D3D3D3"/>
+            </w:tcBorders>
+          </w:tcPr>
+          <w:p>
+            <w:pPr>
+              <w:spacing w:before="0" w:after="60"/>
+              <w:keepNext/>
+              <w:jc w:val="center"/>
+            </w:pPr>
+            <w:r>
+              <w:rPr>
+                <w:rFonts w:ascii="Calibri" w:hAnsi="Calibri"/>
+                <w:sz w:val="20"/>
+              </w:rPr>
+              <w:t xml:space="default">16 (11,9%) [7,1%, 19%]</w:t>
             </w:r>
           </w:p>
         </w:tc>
@@ -712,31 +928,55 @@
                 <w:rFonts w:ascii="Calibri" w:hAnsi="Calibri"/>
                 <w:sz w:val="20"/>
               </w:rPr>
-              <w:t xml:space="default">114 (41,8%)</w:t>
-            </w:r>
-          </w:p>
-        </w:tc>
-        <w:tc>
-          <w:tcPr>
-            <w:tcBorders>
-              <w:top w:val="single" w:space="0" w:color="D3D3D3"/>
-              <w:bottom w:val="single" w:space="0" w:color="D3D3D3"/>
-              <w:start w:val="single" w:space="0" w:color="D3D3D3"/>
-              <w:end w:val="single" w:space="0" w:color="D3D3D3"/>
-            </w:tcBorders>
-          </w:tcPr>
-          <w:p>
-            <w:pPr>
-              <w:spacing w:before="0" w:after="60"/>
-              <w:keepNext/>
-              <w:jc w:val="center"/>
-            </w:pPr>
-            <w:r>
-              <w:rPr>
-                <w:rFonts w:ascii="Calibri" w:hAnsi="Calibri"/>
-                <w:sz w:val="20"/>
-              </w:rPr>
-              <w:t xml:space="default">80 (59,3%)</w:t>
+              <w:t xml:space="default"/>
+            </w:r>
+          </w:p>
+        </w:tc>
+        <w:tc>
+          <w:tcPr>
+            <w:tcBorders>
+              <w:top w:val="single" w:space="0" w:color="D3D3D3"/>
+              <w:bottom w:val="single" w:space="0" w:color="D3D3D3"/>
+              <w:start w:val="single" w:space="0" w:color="D3D3D3"/>
+              <w:end w:val="single" w:space="0" w:color="D3D3D3"/>
+            </w:tcBorders>
+          </w:tcPr>
+          <w:p>
+            <w:pPr>
+              <w:spacing w:before="0" w:after="60"/>
+              <w:keepNext/>
+              <w:jc w:val="center"/>
+            </w:pPr>
+            <w:r>
+              <w:rPr>
+                <w:rFonts w:ascii="Calibri" w:hAnsi="Calibri"/>
+                <w:sz w:val="20"/>
+              </w:rPr>
+              <w:t xml:space="default">114 (41,8%) [36%, 48%]</w:t>
+            </w:r>
+          </w:p>
+        </w:tc>
+        <w:tc>
+          <w:tcPr>
+            <w:tcBorders>
+              <w:top w:val="single" w:space="0" w:color="D3D3D3"/>
+              <w:bottom w:val="single" w:space="0" w:color="D3D3D3"/>
+              <w:start w:val="single" w:space="0" w:color="D3D3D3"/>
+              <w:end w:val="single" w:space="0" w:color="D3D3D3"/>
+            </w:tcBorders>
+          </w:tcPr>
+          <w:p>
+            <w:pPr>
+              <w:spacing w:before="0" w:after="60"/>
+              <w:keepNext/>
+              <w:jc w:val="center"/>
+            </w:pPr>
+            <w:r>
+              <w:rPr>
+                <w:rFonts w:ascii="Calibri" w:hAnsi="Calibri"/>
+                <w:sz w:val="20"/>
+              </w:rPr>
+              <w:t xml:space="default">80 (59,3%) [50%, 68%]</w:t>
             </w:r>
           </w:p>
         </w:tc>
@@ -789,31 +1029,55 @@
                 <w:rFonts w:ascii="Calibri" w:hAnsi="Calibri"/>
                 <w:sz w:val="20"/>
               </w:rPr>
-              <w:t xml:space="default">88 (32,2%)</w:t>
-            </w:r>
-          </w:p>
-        </w:tc>
-        <w:tc>
-          <w:tcPr>
-            <w:tcBorders>
-              <w:top w:val="single" w:space="0" w:color="D3D3D3"/>
-              <w:bottom w:val="single" w:space="0" w:color="D3D3D3"/>
-              <w:start w:val="single" w:space="0" w:color="D3D3D3"/>
-              <w:end w:val="single" w:space="0" w:color="D3D3D3"/>
-            </w:tcBorders>
-          </w:tcPr>
-          <w:p>
-            <w:pPr>
-              <w:spacing w:before="0" w:after="60"/>
-              <w:keepNext/>
-              <w:jc w:val="center"/>
-            </w:pPr>
-            <w:r>
-              <w:rPr>
-                <w:rFonts w:ascii="Calibri" w:hAnsi="Calibri"/>
-                <w:sz w:val="20"/>
-              </w:rPr>
-              <w:t xml:space="default">39 (28,9%)</w:t>
+              <w:t xml:space="default"/>
+            </w:r>
+          </w:p>
+        </w:tc>
+        <w:tc>
+          <w:tcPr>
+            <w:tcBorders>
+              <w:top w:val="single" w:space="0" w:color="D3D3D3"/>
+              <w:bottom w:val="single" w:space="0" w:color="D3D3D3"/>
+              <w:start w:val="single" w:space="0" w:color="D3D3D3"/>
+              <w:end w:val="single" w:space="0" w:color="D3D3D3"/>
+            </w:tcBorders>
+          </w:tcPr>
+          <w:p>
+            <w:pPr>
+              <w:spacing w:before="0" w:after="60"/>
+              <w:keepNext/>
+              <w:jc w:val="center"/>
+            </w:pPr>
+            <w:r>
+              <w:rPr>
+                <w:rFonts w:ascii="Calibri" w:hAnsi="Calibri"/>
+                <w:sz w:val="20"/>
+              </w:rPr>
+              <w:t xml:space="default">88 (32,2%) [27%, 38%]</w:t>
+            </w:r>
+          </w:p>
+        </w:tc>
+        <w:tc>
+          <w:tcPr>
+            <w:tcBorders>
+              <w:top w:val="single" w:space="0" w:color="D3D3D3"/>
+              <w:bottom w:val="single" w:space="0" w:color="D3D3D3"/>
+              <w:start w:val="single" w:space="0" w:color="D3D3D3"/>
+              <w:end w:val="single" w:space="0" w:color="D3D3D3"/>
+            </w:tcBorders>
+          </w:tcPr>
+          <w:p>
+            <w:pPr>
+              <w:spacing w:before="0" w:after="60"/>
+              <w:keepNext/>
+              <w:jc w:val="center"/>
+            </w:pPr>
+            <w:r>
+              <w:rPr>
+                <w:rFonts w:ascii="Calibri" w:hAnsi="Calibri"/>
+                <w:sz w:val="20"/>
+              </w:rPr>
+              <w:t xml:space="default">39 (28,9%) [22%, 37%]</w:t>
             </w:r>
           </w:p>
         </w:tc>
@@ -867,31 +1131,55 @@
                 <w:rFonts w:ascii="Calibri" w:hAnsi="Calibri"/>
                 <w:sz w:val="20"/>
               </w:rPr>
-              <w:t xml:space="default"/>
-            </w:r>
-          </w:p>
-        </w:tc>
-        <w:tc>
-          <w:tcPr>
-            <w:tcBorders>
-              <w:top w:val="single" w:space="0" w:color="D3D3D3"/>
-              <w:bottom w:val="single" w:space="0" w:color="D3D3D3"/>
-              <w:start w:val="single" w:space="0" w:color="D3D3D3"/>
-              <w:end w:val="single" w:space="0" w:color="D3D3D3"/>
-            </w:tcBorders>
-          </w:tcPr>
-          <w:p>
-            <w:pPr>
-              <w:spacing w:before="0" w:after="60"/>
-              <w:keepNext/>
-              <w:jc w:val="center"/>
-            </w:pPr>
-            <w:r>
-              <w:rPr>
-                <w:rFonts w:ascii="Calibri" w:hAnsi="Calibri"/>
-                <w:sz w:val="20"/>
-              </w:rPr>
-              <w:t xml:space="default"/>
+              <w:t xml:space="default">408</w:t>
+            </w:r>
+          </w:p>
+        </w:tc>
+        <w:tc>
+          <w:tcPr>
+            <w:tcBorders>
+              <w:top w:val="single" w:space="0" w:color="D3D3D3"/>
+              <w:bottom w:val="single" w:space="0" w:color="D3D3D3"/>
+              <w:start w:val="single" w:space="0" w:color="D3D3D3"/>
+              <w:end w:val="single" w:space="0" w:color="D3D3D3"/>
+            </w:tcBorders>
+          </w:tcPr>
+          <w:p>
+            <w:pPr>
+              <w:spacing w:before="0" w:after="60"/>
+              <w:keepNext/>
+              <w:jc w:val="center"/>
+            </w:pPr>
+            <w:r>
+              <w:rPr>
+                <w:rFonts w:ascii="Calibri" w:hAnsi="Calibri"/>
+                <w:sz w:val="20"/>
+              </w:rPr>
+              <w:t xml:space="default"> [2,4, 2,8]</w:t>
+            </w:r>
+          </w:p>
+        </w:tc>
+        <w:tc>
+          <w:tcPr>
+            <w:tcBorders>
+              <w:top w:val="single" w:space="0" w:color="D3D3D3"/>
+              <w:bottom w:val="single" w:space="0" w:color="D3D3D3"/>
+              <w:start w:val="single" w:space="0" w:color="D3D3D3"/>
+              <w:end w:val="single" w:space="0" w:color="D3D3D3"/>
+            </w:tcBorders>
+          </w:tcPr>
+          <w:p>
+            <w:pPr>
+              <w:spacing w:before="0" w:after="60"/>
+              <w:keepNext/>
+              <w:jc w:val="center"/>
+            </w:pPr>
+            <w:r>
+              <w:rPr>
+                <w:rFonts w:ascii="Calibri" w:hAnsi="Calibri"/>
+                <w:sz w:val="20"/>
+              </w:rPr>
+              <w:t xml:space="default"> [2,9, 3,5]</w:t>
             </w:r>
           </w:p>
         </w:tc>
@@ -944,6 +1232,30 @@
                 <w:rFonts w:ascii="Calibri" w:hAnsi="Calibri"/>
                 <w:sz w:val="20"/>
               </w:rPr>
+              <w:t xml:space="default"/>
+            </w:r>
+          </w:p>
+        </w:tc>
+        <w:tc>
+          <w:tcPr>
+            <w:tcBorders>
+              <w:top w:val="single" w:space="0" w:color="D3D3D3"/>
+              <w:bottom w:val="single" w:space="0" w:color="D3D3D3"/>
+              <w:start w:val="single" w:space="0" w:color="D3D3D3"/>
+              <w:end w:val="single" w:space="0" w:color="D3D3D3"/>
+            </w:tcBorders>
+          </w:tcPr>
+          <w:p>
+            <w:pPr>
+              <w:spacing w:before="0" w:after="60"/>
+              <w:keepNext/>
+              <w:jc w:val="center"/>
+            </w:pPr>
+            <w:r>
+              <w:rPr>
+                <w:rFonts w:ascii="Calibri" w:hAnsi="Calibri"/>
+                <w:sz w:val="20"/>
+              </w:rPr>
               <w:t xml:space="default">2,61 ± 1,56</w:t>
             </w:r>
           </w:p>
@@ -1021,6 +1333,30 @@
                 <w:rFonts w:ascii="Calibri" w:hAnsi="Calibri"/>
                 <w:sz w:val="20"/>
               </w:rPr>
+              <w:t xml:space="default"/>
+            </w:r>
+          </w:p>
+        </w:tc>
+        <w:tc>
+          <w:tcPr>
+            <w:tcBorders>
+              <w:top w:val="single" w:space="0" w:color="D3D3D3"/>
+              <w:bottom w:val="single" w:space="0" w:color="D3D3D3"/>
+              <w:start w:val="single" w:space="0" w:color="D3D3D3"/>
+              <w:end w:val="single" w:space="0" w:color="D3D3D3"/>
+            </w:tcBorders>
+          </w:tcPr>
+          <w:p>
+            <w:pPr>
+              <w:spacing w:before="0" w:after="60"/>
+              <w:keepNext/>
+              <w:jc w:val="center"/>
+            </w:pPr>
+            <w:r>
+              <w:rPr>
+                <w:rFonts w:ascii="Calibri" w:hAnsi="Calibri"/>
+                <w:sz w:val="20"/>
+              </w:rPr>
               <w:t xml:space="default">2,00 (1,00, 3,00)</w:t>
             </w:r>
           </w:p>
@@ -1098,6 +1434,30 @@
                 <w:rFonts w:ascii="Calibri" w:hAnsi="Calibri"/>
                 <w:sz w:val="20"/>
               </w:rPr>
+              <w:t xml:space="default"/>
+            </w:r>
+          </w:p>
+        </w:tc>
+        <w:tc>
+          <w:tcPr>
+            <w:tcBorders>
+              <w:top w:val="single" w:space="0" w:color="D3D3D3"/>
+              <w:bottom w:val="single" w:space="0" w:color="D3D3D3"/>
+              <w:start w:val="single" w:space="0" w:color="D3D3D3"/>
+              <w:end w:val="single" w:space="0" w:color="D3D3D3"/>
+            </w:tcBorders>
+          </w:tcPr>
+          <w:p>
+            <w:pPr>
+              <w:spacing w:before="0" w:after="60"/>
+              <w:keepNext/>
+              <w:jc w:val="center"/>
+            </w:pPr>
+            <w:r>
+              <w:rPr>
+                <w:rFonts w:ascii="Calibri" w:hAnsi="Calibri"/>
+                <w:sz w:val="20"/>
+              </w:rPr>
               <w:t xml:space="default">1,00, 8,00</w:t>
             </w:r>
           </w:p>
@@ -1186,6 +1546,30 @@
                 <w:rFonts w:ascii="Calibri" w:hAnsi="Calibri"/>
                 <w:sz w:val="20"/>
               </w:rPr>
+              <w:t xml:space="default">407</w:t>
+            </w:r>
+          </w:p>
+        </w:tc>
+        <w:tc>
+          <w:tcPr>
+            <w:tcBorders>
+              <w:top w:val="single" w:space="0" w:color="D3D3D3"/>
+              <w:bottom w:val="single" w:space="0" w:color="D3D3D3"/>
+              <w:start w:val="single" w:space="0" w:color="D3D3D3"/>
+              <w:end w:val="single" w:space="0" w:color="D3D3D3"/>
+            </w:tcBorders>
+          </w:tcPr>
+          <w:p>
+            <w:pPr>
+              <w:spacing w:before="0" w:after="60"/>
+              <w:keepNext/>
+              <w:jc w:val="center"/>
+            </w:pPr>
+            <w:r>
+              <w:rPr>
+                <w:rFonts w:ascii="Calibri" w:hAnsi="Calibri"/>
+                <w:sz w:val="20"/>
+              </w:rPr>
               <w:t xml:space="default"/>
             </w:r>
           </w:p>
@@ -1263,31 +1647,55 @@
                 <w:rFonts w:ascii="Calibri" w:hAnsi="Calibri"/>
                 <w:sz w:val="20"/>
               </w:rPr>
-              <w:t xml:space="default">113 (41,5%)</w:t>
-            </w:r>
-          </w:p>
-        </w:tc>
-        <w:tc>
-          <w:tcPr>
-            <w:tcBorders>
-              <w:top w:val="single" w:space="0" w:color="D3D3D3"/>
-              <w:bottom w:val="single" w:space="0" w:color="D3D3D3"/>
-              <w:start w:val="single" w:space="0" w:color="D3D3D3"/>
-              <w:end w:val="single" w:space="0" w:color="D3D3D3"/>
-            </w:tcBorders>
-          </w:tcPr>
-          <w:p>
-            <w:pPr>
-              <w:spacing w:before="0" w:after="60"/>
-              <w:keepNext/>
-              <w:jc w:val="center"/>
-            </w:pPr>
-            <w:r>
-              <w:rPr>
-                <w:rFonts w:ascii="Calibri" w:hAnsi="Calibri"/>
-                <w:sz w:val="20"/>
-              </w:rPr>
-              <w:t xml:space="default">37 (27,4%)</w:t>
+              <w:t xml:space="default"/>
+            </w:r>
+          </w:p>
+        </w:tc>
+        <w:tc>
+          <w:tcPr>
+            <w:tcBorders>
+              <w:top w:val="single" w:space="0" w:color="D3D3D3"/>
+              <w:bottom w:val="single" w:space="0" w:color="D3D3D3"/>
+              <w:start w:val="single" w:space="0" w:color="D3D3D3"/>
+              <w:end w:val="single" w:space="0" w:color="D3D3D3"/>
+            </w:tcBorders>
+          </w:tcPr>
+          <w:p>
+            <w:pPr>
+              <w:spacing w:before="0" w:after="60"/>
+              <w:keepNext/>
+              <w:jc w:val="center"/>
+            </w:pPr>
+            <w:r>
+              <w:rPr>
+                <w:rFonts w:ascii="Calibri" w:hAnsi="Calibri"/>
+                <w:sz w:val="20"/>
+              </w:rPr>
+              <w:t xml:space="default">113 (41,5%) [36%, 48%]</w:t>
+            </w:r>
+          </w:p>
+        </w:tc>
+        <w:tc>
+          <w:tcPr>
+            <w:tcBorders>
+              <w:top w:val="single" w:space="0" w:color="D3D3D3"/>
+              <w:bottom w:val="single" w:space="0" w:color="D3D3D3"/>
+              <w:start w:val="single" w:space="0" w:color="D3D3D3"/>
+              <w:end w:val="single" w:space="0" w:color="D3D3D3"/>
+            </w:tcBorders>
+          </w:tcPr>
+          <w:p>
+            <w:pPr>
+              <w:spacing w:before="0" w:after="60"/>
+              <w:keepNext/>
+              <w:jc w:val="center"/>
+            </w:pPr>
+            <w:r>
+              <w:rPr>
+                <w:rFonts w:ascii="Calibri" w:hAnsi="Calibri"/>
+                <w:sz w:val="20"/>
+              </w:rPr>
+              <w:t xml:space="default">37 (27,4%) [20%, 36%]</w:t>
             </w:r>
           </w:p>
         </w:tc>
@@ -1340,31 +1748,55 @@
                 <w:rFonts w:ascii="Calibri" w:hAnsi="Calibri"/>
                 <w:sz w:val="20"/>
               </w:rPr>
-              <w:t xml:space="default">159 (58,5%)</w:t>
-            </w:r>
-          </w:p>
-        </w:tc>
-        <w:tc>
-          <w:tcPr>
-            <w:tcBorders>
-              <w:top w:val="single" w:space="0" w:color="D3D3D3"/>
-              <w:bottom w:val="single" w:space="0" w:color="D3D3D3"/>
-              <w:start w:val="single" w:space="0" w:color="D3D3D3"/>
-              <w:end w:val="single" w:space="0" w:color="D3D3D3"/>
-            </w:tcBorders>
-          </w:tcPr>
-          <w:p>
-            <w:pPr>
-              <w:spacing w:before="0" w:after="60"/>
-              <w:keepNext/>
-              <w:jc w:val="center"/>
-            </w:pPr>
-            <w:r>
-              <w:rPr>
-                <w:rFonts w:ascii="Calibri" w:hAnsi="Calibri"/>
-                <w:sz w:val="20"/>
-              </w:rPr>
-              <w:t xml:space="default">98 (72,6%)</w:t>
+              <w:t xml:space="default"/>
+            </w:r>
+          </w:p>
+        </w:tc>
+        <w:tc>
+          <w:tcPr>
+            <w:tcBorders>
+              <w:top w:val="single" w:space="0" w:color="D3D3D3"/>
+              <w:bottom w:val="single" w:space="0" w:color="D3D3D3"/>
+              <w:start w:val="single" w:space="0" w:color="D3D3D3"/>
+              <w:end w:val="single" w:space="0" w:color="D3D3D3"/>
+            </w:tcBorders>
+          </w:tcPr>
+          <w:p>
+            <w:pPr>
+              <w:spacing w:before="0" w:after="60"/>
+              <w:keepNext/>
+              <w:jc w:val="center"/>
+            </w:pPr>
+            <w:r>
+              <w:rPr>
+                <w:rFonts w:ascii="Calibri" w:hAnsi="Calibri"/>
+                <w:sz w:val="20"/>
+              </w:rPr>
+              <w:t xml:space="default">159 (58,5%) [52%, 64%]</w:t>
+            </w:r>
+          </w:p>
+        </w:tc>
+        <w:tc>
+          <w:tcPr>
+            <w:tcBorders>
+              <w:top w:val="single" w:space="0" w:color="D3D3D3"/>
+              <w:bottom w:val="single" w:space="0" w:color="D3D3D3"/>
+              <w:start w:val="single" w:space="0" w:color="D3D3D3"/>
+              <w:end w:val="single" w:space="0" w:color="D3D3D3"/>
+            </w:tcBorders>
+          </w:tcPr>
+          <w:p>
+            <w:pPr>
+              <w:spacing w:before="0" w:after="60"/>
+              <w:keepNext/>
+              <w:jc w:val="center"/>
+            </w:pPr>
+            <w:r>
+              <w:rPr>
+                <w:rFonts w:ascii="Calibri" w:hAnsi="Calibri"/>
+                <w:sz w:val="20"/>
+              </w:rPr>
+              <w:t xml:space="default">98 (72,6%) [64%, 80%]</w:t>
             </w:r>
           </w:p>
         </w:tc>
@@ -1417,6 +1849,30 @@
                 <w:rFonts w:ascii="Calibri" w:hAnsi="Calibri"/>
                 <w:sz w:val="20"/>
               </w:rPr>
+              <w:t xml:space="default"/>
+            </w:r>
+          </w:p>
+        </w:tc>
+        <w:tc>
+          <w:tcPr>
+            <w:tcBorders>
+              <w:top w:val="single" w:space="0" w:color="D3D3D3"/>
+              <w:bottom w:val="single" w:space="0" w:color="D3D3D3"/>
+              <w:start w:val="single" w:space="0" w:color="D3D3D3"/>
+              <w:end w:val="single" w:space="0" w:color="D3D3D3"/>
+            </w:tcBorders>
+          </w:tcPr>
+          <w:p>
+            <w:pPr>
+              <w:spacing w:before="0" w:after="60"/>
+              <w:keepNext/>
+              <w:jc w:val="center"/>
+            </w:pPr>
+            <w:r>
+              <w:rPr>
+                <w:rFonts w:ascii="Calibri" w:hAnsi="Calibri"/>
+                <w:sz w:val="20"/>
+              </w:rPr>
               <w:t xml:space="default">1</w:t>
             </w:r>
           </w:p>
@@ -1495,31 +1951,55 @@
                 <w:rFonts w:ascii="Calibri" w:hAnsi="Calibri"/>
                 <w:sz w:val="20"/>
               </w:rPr>
-              <w:t xml:space="default"/>
-            </w:r>
-          </w:p>
-        </w:tc>
-        <w:tc>
-          <w:tcPr>
-            <w:tcBorders>
-              <w:top w:val="single" w:space="0" w:color="D3D3D3"/>
-              <w:bottom w:val="single" w:space="0" w:color="D3D3D3"/>
-              <w:start w:val="single" w:space="0" w:color="D3D3D3"/>
-              <w:end w:val="single" w:space="0" w:color="D3D3D3"/>
-            </w:tcBorders>
-          </w:tcPr>
-          <w:p>
-            <w:pPr>
-              <w:spacing w:before="0" w:after="60"/>
-              <w:keepNext/>
-              <w:jc w:val="center"/>
-            </w:pPr>
-            <w:r>
-              <w:rPr>
-                <w:rFonts w:ascii="Calibri" w:hAnsi="Calibri"/>
-                <w:sz w:val="20"/>
-              </w:rPr>
-              <w:t xml:space="default"/>
+              <w:t xml:space="default">408</w:t>
+            </w:r>
+          </w:p>
+        </w:tc>
+        <w:tc>
+          <w:tcPr>
+            <w:tcBorders>
+              <w:top w:val="single" w:space="0" w:color="D3D3D3"/>
+              <w:bottom w:val="single" w:space="0" w:color="D3D3D3"/>
+              <w:start w:val="single" w:space="0" w:color="D3D3D3"/>
+              <w:end w:val="single" w:space="0" w:color="D3D3D3"/>
+            </w:tcBorders>
+          </w:tcPr>
+          <w:p>
+            <w:pPr>
+              <w:spacing w:before="0" w:after="60"/>
+              <w:keepNext/>
+              <w:jc w:val="center"/>
+            </w:pPr>
+            <w:r>
+              <w:rPr>
+                <w:rFonts w:ascii="Calibri" w:hAnsi="Calibri"/>
+                <w:sz w:val="20"/>
+              </w:rPr>
+              <w:t xml:space="default"> [96, 97]</w:t>
+            </w:r>
+          </w:p>
+        </w:tc>
+        <w:tc>
+          <w:tcPr>
+            <w:tcBorders>
+              <w:top w:val="single" w:space="0" w:color="D3D3D3"/>
+              <w:bottom w:val="single" w:space="0" w:color="D3D3D3"/>
+              <w:start w:val="single" w:space="0" w:color="D3D3D3"/>
+              <w:end w:val="single" w:space="0" w:color="D3D3D3"/>
+            </w:tcBorders>
+          </w:tcPr>
+          <w:p>
+            <w:pPr>
+              <w:spacing w:before="0" w:after="60"/>
+              <w:keepNext/>
+              <w:jc w:val="center"/>
+            </w:pPr>
+            <w:r>
+              <w:rPr>
+                <w:rFonts w:ascii="Calibri" w:hAnsi="Calibri"/>
+                <w:sz w:val="20"/>
+              </w:rPr>
+              <w:t xml:space="default"> [100, 102]</w:t>
             </w:r>
           </w:p>
         </w:tc>
@@ -1572,6 +2052,30 @@
                 <w:rFonts w:ascii="Calibri" w:hAnsi="Calibri"/>
                 <w:sz w:val="20"/>
               </w:rPr>
+              <w:t xml:space="default"/>
+            </w:r>
+          </w:p>
+        </w:tc>
+        <w:tc>
+          <w:tcPr>
+            <w:tcBorders>
+              <w:top w:val="single" w:space="0" w:color="D3D3D3"/>
+              <w:bottom w:val="single" w:space="0" w:color="D3D3D3"/>
+              <w:start w:val="single" w:space="0" w:color="D3D3D3"/>
+              <w:end w:val="single" w:space="0" w:color="D3D3D3"/>
+            </w:tcBorders>
+          </w:tcPr>
+          <w:p>
+            <w:pPr>
+              <w:spacing w:before="0" w:after="60"/>
+              <w:keepNext/>
+              <w:jc w:val="center"/>
+            </w:pPr>
+            <w:r>
+              <w:rPr>
+                <w:rFonts w:ascii="Calibri" w:hAnsi="Calibri"/>
+                <w:sz w:val="20"/>
+              </w:rPr>
               <w:t xml:space="default">96,81 ± 5,24</w:t>
             </w:r>
           </w:p>
@@ -1649,6 +2153,30 @@
                 <w:rFonts w:ascii="Calibri" w:hAnsi="Calibri"/>
                 <w:sz w:val="20"/>
               </w:rPr>
+              <w:t xml:space="default"/>
+            </w:r>
+          </w:p>
+        </w:tc>
+        <w:tc>
+          <w:tcPr>
+            <w:tcBorders>
+              <w:top w:val="single" w:space="0" w:color="D3D3D3"/>
+              <w:bottom w:val="single" w:space="0" w:color="D3D3D3"/>
+              <w:start w:val="single" w:space="0" w:color="D3D3D3"/>
+              <w:end w:val="single" w:space="0" w:color="D3D3D3"/>
+            </w:tcBorders>
+          </w:tcPr>
+          <w:p>
+            <w:pPr>
+              <w:spacing w:before="0" w:after="60"/>
+              <w:keepNext/>
+              <w:jc w:val="center"/>
+            </w:pPr>
+            <w:r>
+              <w:rPr>
+                <w:rFonts w:ascii="Calibri" w:hAnsi="Calibri"/>
+                <w:sz w:val="20"/>
+              </w:rPr>
               <w:t xml:space="default">95,00 (93,00, 99,00)</w:t>
             </w:r>
           </w:p>
@@ -1726,6 +2254,30 @@
                 <w:rFonts w:ascii="Calibri" w:hAnsi="Calibri"/>
                 <w:sz w:val="20"/>
               </w:rPr>
+              <w:t xml:space="default"/>
+            </w:r>
+          </w:p>
+        </w:tc>
+        <w:tc>
+          <w:tcPr>
+            <w:tcBorders>
+              <w:top w:val="single" w:space="0" w:color="D3D3D3"/>
+              <w:bottom w:val="single" w:space="0" w:color="D3D3D3"/>
+              <w:start w:val="single" w:space="0" w:color="D3D3D3"/>
+              <w:end w:val="single" w:space="0" w:color="D3D3D3"/>
+            </w:tcBorders>
+          </w:tcPr>
+          <w:p>
+            <w:pPr>
+              <w:spacing w:before="0" w:after="60"/>
+              <w:keepNext/>
+              <w:jc w:val="center"/>
+            </w:pPr>
+            <w:r>
+              <w:rPr>
+                <w:rFonts w:ascii="Calibri" w:hAnsi="Calibri"/>
+                <w:sz w:val="20"/>
+              </w:rPr>
               <w:t xml:space="default">92,00, 121,00</w:t>
             </w:r>
           </w:p>
@@ -1761,7 +2313,7 @@
         </w:trPr>
         <w:tc>
           <w:tcPr>
-            <w:gridSpan w:val="3"/>
+            <w:gridSpan w:val="4"/>
           </w:tcPr>
           <w:p>
             <w:pPr>
@@ -1793,7 +2345,7 @@
         </w:trPr>
         <w:tc>
           <w:tcPr>
-            <w:gridSpan w:val="3"/>
+            <w:gridSpan w:val="4"/>
           </w:tcPr>
           <w:p>
             <w:pPr>
@@ -1825,7 +2377,7 @@
         </w:trPr>
         <w:tc>
           <w:tcPr>
-            <w:gridSpan w:val="3"/>
+            <w:gridSpan w:val="4"/>
           </w:tcPr>
           <w:p>
             <w:pPr>
@@ -1857,7 +2409,30 @@
         </w:trPr>
         <w:tc>
           <w:tcPr>
-            <w:gridSpan w:val="3"/>
+            <w:gridSpan w:val="4"/>
+          </w:tcPr>
+          <w:p>
+            <w:pPr>
+              <w:spacing w:before="0" w:after="60"/>
+              <w:keepNext/>
+            </w:pPr>
+            <w:r>
+              <w:rPr>
+                <w:rFonts w:ascii="Calibri" w:hAnsi="Calibri"/>
+                <w:sz w:val="20"/>
+              </w:rPr>
+              <w:t xml:space="preserve">Abreviação: IC = Intervalo de Confiança</w:t>
+            </w:r>
+          </w:p>
+        </w:tc>
+      </w:tr>
+      <w:tr>
+        <w:trPr>
+          <w:cantSplit/>
+        </w:trPr>
+        <w:tc>
+          <w:tcPr>
+            <w:gridSpan w:val="4"/>
           </w:tcPr>
           <w:p>
             <w:pPr>

</xml_diff>